<commit_message>
little fixes in MO11 es
git-svn-id: https://subversion.cbd.int/svn/repo/Bch/Help@9683 ca237ed5-24d0-bc44-ad4d-3f151b82840b
</commit_message>
<xml_diff>
--- a/Archives/TrainingMaterials/Sources/Es/03) Training Modules/MO11Es.docx
+++ b/Archives/TrainingMaterials/Sources/Es/03) Training Modules/MO11Es.docx
@@ -5404,7 +5404,23 @@
           <w:szCs w:val="22"/>
           <w:lang w:val="es-ES_tradnl"/>
         </w:rPr>
-        <w:t xml:space="preserve">Como se verá en el capítulo </w:t>
+        <w:t xml:space="preserve">Como se verá en el </w:t>
+      </w:r>
+      <w:r>
+        <w:rPr>
+          <w:rFonts w:cs="Arial"/>
+          <w:szCs w:val="22"/>
+          <w:lang w:val="es-ES_tradnl"/>
+        </w:rPr>
+        <w:t>C</w:t>
+      </w:r>
+      <w:r>
+        <w:rPr>
+          <w:rFonts w:cs="Arial"/>
+          <w:szCs w:val="22"/>
+          <w:lang w:val="es-ES_tradnl"/>
+        </w:rPr>
+        <w:t xml:space="preserve">apítulo </w:t>
       </w:r>
       <w:r>
         <w:rPr>
@@ -5787,7 +5803,23 @@
           <w:szCs w:val="22"/>
           <w:lang w:val="es-ES_tradnl"/>
         </w:rPr>
-        <w:t xml:space="preserve">poner a disposción del CIISB, </w:t>
+        <w:t xml:space="preserve">poner a </w:t>
+      </w:r>
+      <w:r>
+        <w:rPr>
+          <w:rFonts w:cs="Arial"/>
+          <w:szCs w:val="22"/>
+          <w:lang w:val="es-ES_tradnl"/>
+        </w:rPr>
+        <w:t>disposición</w:t>
+      </w:r>
+      <w:r>
+        <w:rPr>
+          <w:rFonts w:cs="Arial"/>
+          <w:szCs w:val="22"/>
+          <w:lang w:val="es-ES_tradnl"/>
+        </w:rPr>
+        <w:t xml:space="preserve"> del CIISB, </w:t>
       </w:r>
       <w:r>
         <w:rPr>
@@ -6232,27 +6264,7 @@
           <w:szCs w:val="22"/>
           <w:lang w:val="es-ES_tradnl"/>
         </w:rPr>
-        <w:t xml:space="preserve">, </w:t>
-      </w:r>
-      <w:proofErr w:type="gramStart"/>
-      <w:r>
-        <w:rPr>
-          <w:rFonts w:cs="Arial"/>
-          <w:color w:val="3F3F3F"/>
-          <w:szCs w:val="22"/>
-          <w:lang w:val="es-ES_tradnl"/>
-        </w:rPr>
-        <w:t>Ruso</w:t>
-      </w:r>
-      <w:proofErr w:type="gramEnd"/>
-      <w:r>
-        <w:rPr>
-          <w:rFonts w:cs="Arial"/>
-          <w:color w:val="3F3F3F"/>
-          <w:szCs w:val="22"/>
-          <w:lang w:val="es-ES_tradnl"/>
-        </w:rPr>
-        <w:t xml:space="preserve"> y </w:t>
+        <w:t xml:space="preserve">, Ruso y </w:t>
       </w:r>
       <w:r>
         <w:rPr>
@@ -6814,6 +6826,7 @@
                 <w:lang w:val="es-ES_tradnl"/>
               </w:rPr>
             </w:pPr>
+            <w:bookmarkStart w:id="12" w:name="_GoBack" w:colFirst="1" w:colLast="1"/>
             <w:r>
               <w:rPr>
                 <w:rFonts w:cs="Arial"/>
@@ -6911,6 +6924,7 @@
           </w:p>
         </w:tc>
       </w:tr>
+      <w:bookmarkEnd w:id="12"/>
     </w:tbl>
     <w:p>
       <w:pPr>
@@ -7222,9 +7236,8 @@
                 <w:szCs w:val="22"/>
                 <w:lang w:val="es-ES_tradnl"/>
               </w:rPr>
-              <w:t>mo se hace la búsqueda de autoridades nacionales competentes en India</w:t>
-            </w:r>
-            <w:proofErr w:type="gramStart"/>
+              <w:t>mo se hace la búsqueda de autoridades nacionales competentes en India.</w:t>
+            </w:r>
             <w:r>
               <w:rPr>
                 <w:rFonts w:cs="Arial"/>
@@ -7234,16 +7247,6 @@
               </w:rPr>
               <w:t>.</w:t>
             </w:r>
-            <w:r>
-              <w:rPr>
-                <w:rFonts w:cs="Arial"/>
-                <w:color w:val="3F3F3F"/>
-                <w:szCs w:val="22"/>
-                <w:lang w:val="es-ES_tradnl"/>
-              </w:rPr>
-              <w:t>.</w:t>
-            </w:r>
-            <w:proofErr w:type="gramEnd"/>
           </w:p>
         </w:tc>
       </w:tr>
@@ -7343,7 +7346,7 @@
               </wp:anchor>
             </w:drawing>
           </mc:Choice>
-          <mc:Fallback xmlns:mo="http://schemas.microsoft.com/office/mac/office/2008/main" xmlns:mv="urn:schemas-microsoft-com:mac:vml">
+          <mc:Fallback xmlns:mv="urn:schemas-microsoft-com:mac:vml" xmlns:mo="http://schemas.microsoft.com/office/mac/office/2008/main">
             <w:pict>
               <v:oval id="Oval 30" o:spid="_x0000_s1026" style="position:absolute;margin-left:331.2pt;margin-top:160.75pt;width:75.7pt;height:21.7pt;z-index:251655168;visibility:visible;mso-wrap-style:square;mso-width-percent:0;mso-height-percent:0;mso-wrap-distance-left:9pt;mso-wrap-distance-top:0;mso-wrap-distance-right:9pt;mso-wrap-distance-bottom:0;mso-position-horizontal:absolute;mso-position-horizontal-relative:text;mso-position-vertical:absolute;mso-position-vertical-relative:text;mso-width-percent:0;mso-height-percent:0;mso-width-relative:margin;mso-height-relative:margin;v-text-anchor:middle" o:gfxdata="UEsDBBQABgAIAAAAIQC2gziS/gAAAOEBAAATAAAAW0NvbnRlbnRfVHlwZXNdLnhtbJSRQU7DMBBF&#10;90jcwfIWJU67QAgl6YK0S0CoHGBkTxKLZGx5TGhvj5O2G0SRWNoz/78nu9wcxkFMGNg6quQqL6RA&#10;0s5Y6ir5vt9lD1JwBDIwOMJKHpHlpr69KfdHjyxSmriSfYz+USnWPY7AufNIadK6MEJMx9ApD/oD&#10;OlTrorhX2lFEilmcO2RdNtjC5xDF9pCuTyYBB5bi6bQ4syoJ3g9WQ0ymaiLzg5KdCXlKLjvcW893&#10;SUOqXwnz5DrgnHtJTxOsQfEKIT7DmDSUCaxw7Rqn8787ZsmRM9e2VmPeBN4uqYvTtW7jvijg9N/y&#10;JsXecLq0q+WD6m8AAAD//wMAUEsDBBQABgAIAAAAIQA4/SH/1gAAAJQBAAALAAAAX3JlbHMvLnJl&#10;bHOkkMFqwzAMhu+DvYPRfXGawxijTi+j0GvpHsDYimMaW0Yy2fr2M4PBMnrbUb/Q94l/f/hMi1qR&#10;JVI2sOt6UJgd+ZiDgffL8ekFlFSbvV0oo4EbChzGx4f9GRdb25HMsYhqlCwG5lrLq9biZkxWOiqY&#10;22YiTra2kYMu1l1tQD30/bPm3wwYN0x18gb45AdQl1tp5j/sFB2T0FQ7R0nTNEV3j6o9feQzro1i&#10;OWA14Fm+Q8a1a8+Bvu/d/dMb2JY5uiPbhG/ktn4cqGU/er3pcvwCAAD//wMAUEsDBBQABgAIAAAA&#10;IQDMFJyguQIAAIwFAAAOAAAAZHJzL2Uyb0RvYy54bWysVN9v0zAQfkfif7D83iVp0q6Jlk5T0yAk&#10;YJMG4tmNncbCsY3tNh2I/52z03Yre0GIRLJ8/nH33Xef7+b20Au0Z8ZyJUucXMUYMdkoyuW2xF8+&#10;15MFRtYRSYlQkpX4iVl8u3z75mbQBZuqTgnKDAIn0haDLnHnnC6iyDYd64m9UppJ2GyV6YkD02wj&#10;asgA3nsRTeN4Hg3KUG1Uw6yF1WrcxMvgv21Z4+7b1jKHRIkBmwujCePGj9HyhhRbQ3THmyMM8g8o&#10;esIlBD27qogjaGf4K1c9b4yyqnVXjeoj1ba8YSEHyCaJ/8jmsSOahVyAHKvPNNn/57b5tH8wiNMS&#10;z1KMJOmhRvd7IlAauBm0LeDIo34wPjurP6jmm0VSrToit+zOGDV0jFBAlHguo4sL3rBwFW2Gj4qC&#10;Z7JzKtB0aE3vHQIB6BCq8XSuBjs41MBiPk/SHGrWwNb0ejaDuY9AitNlbax7x1SP/KTETAiureeL&#10;FGT/wbrx9OmUX5aq5kKEmguJhhKniySOww2rBKd+N+RptpuVMAiIKHFdx/AdY18cM2onafDmOVgf&#10;545wMc4Bq5DeHwtKBEjeUDvHzGNHB0S5xz1NvXswQJazzMcCyyj3lbsuKMAz8wrVIvb/mKzQHRmx&#10;plme5yeoYxKBsnPMYF3AAbqPwDzxQbM/8zhfL9aLbJJN5+tJFlfV5K5eZZN5nVzPqrRararkl4+d&#10;ZEXHKWXSM3d6P0n2d/o8vuRR+ecXdMGwvSxEDd8pu+d6RZcwxhQPwDXwf8ouCNNr0XcGW2wUfQJd&#10;AstBfNDAYNIp8wOjAZpBie33HTEMI/FegrbzJMt89whGNrue+gq93Nm83CGyAVclbpzBaDRWbuw5&#10;O234toNYSaicVHfwIloepPqMC5B7A558yOHYnnxPeWmHU89NdPkbAAD//wMAUEsDBBQABgAIAAAA&#10;IQATg7hV4QAAAAsBAAAPAAAAZHJzL2Rvd25yZXYueG1sTI9NS8NAEIbvgv9hGcGL2E3SGGLMphSh&#10;eFJoFaS3SXZNQrOzIbtto7/e8VSP887D+1GuZjuIk5l870hBvIhAGGqc7qlV8PG+uc9B+ICkcXBk&#10;FHwbD6vq+qrEQrszbc1pF1rBJuQLVNCFMBZS+qYzFv3CjYb49+Umi4HPqZV6wjOb20EmUZRJiz1x&#10;Qoejee5Mc9gdLefOm+wl/blbv+pt/rY/fCZY761Stzfz+glEMHO4wPBXn6tDxZ1qdyTtxaAgy5KU&#10;UQXLJH4AwUQeL3lMzUqWPoKsSvl/Q/ULAAD//wMAUEsBAi0AFAAGAAgAAAAhALaDOJL+AAAA4QEA&#10;ABMAAAAAAAAAAAAAAAAAAAAAAFtDb250ZW50X1R5cGVzXS54bWxQSwECLQAUAAYACAAAACEAOP0h&#10;/9YAAACUAQAACwAAAAAAAAAAAAAAAAAvAQAAX3JlbHMvLnJlbHNQSwECLQAUAAYACAAAACEAzBSc&#10;oLkCAACMBQAADgAAAAAAAAAAAAAAAAAuAgAAZHJzL2Uyb0RvYy54bWxQSwECLQAUAAYACAAAACEA&#10;E4O4VeEAAAALAQAADwAAAAAAAAAAAAAAAAATBQAAZHJzL2Rvd25yZXYueG1sUEsFBgAAAAAEAAQA&#10;8wAAACEGAAAAAA==&#10;" filled="f" strokecolor="red" strokeweight="3pt">
                 <v:shadow on="t" opacity="22936f" origin=",.5" offset="0,.63889mm"/>
@@ -7757,7 +7760,7 @@
               </wp:anchor>
             </w:drawing>
           </mc:Choice>
-          <mc:Fallback xmlns:mo="http://schemas.microsoft.com/office/mac/office/2008/main" xmlns:mv="urn:schemas-microsoft-com:mac:vml">
+          <mc:Fallback xmlns:mv="urn:schemas-microsoft-com:mac:vml" xmlns:mo="http://schemas.microsoft.com/office/mac/office/2008/main">
             <w:pict>
               <v:shapetype id="_x0000_t66" coordsize="21600,21600" o:spt="66" adj="5400,5400" path="m@0,l@0@1,21600@1,21600@2@0@2@0,21600,,10800xe">
                 <v:stroke joinstyle="miter"/>
@@ -7860,7 +7863,7 @@
               </wp:anchor>
             </w:drawing>
           </mc:Choice>
-          <mc:Fallback xmlns:mo="http://schemas.microsoft.com/office/mac/office/2008/main" xmlns:mv="urn:schemas-microsoft-com:mac:vml">
+          <mc:Fallback xmlns:mv="urn:schemas-microsoft-com:mac:vml" xmlns:mo="http://schemas.microsoft.com/office/mac/office/2008/main">
             <w:pict>
               <v:shape id="Left Arrow 28" o:spid="_x0000_s1026" type="#_x0000_t66" style="position:absolute;margin-left:400.95pt;margin-top:193.65pt;width:33.25pt;height:9.5pt;z-index:251653120;visibility:visible;mso-wrap-style:square;mso-width-percent:0;mso-height-percent:0;mso-wrap-distance-left:9pt;mso-wrap-distance-top:0;mso-wrap-distance-right:9pt;mso-wrap-distance-bottom:0;mso-position-horizontal:absolute;mso-position-horizontal-relative:text;mso-position-vertical:absolute;mso-position-vertical-relative:text;mso-width-percent:0;mso-height-percent:0;mso-width-relative:page;mso-height-relative:page;v-text-anchor:middle" o:gfxdata="UEsDBBQABgAIAAAAIQC2gziS/gAAAOEBAAATAAAAW0NvbnRlbnRfVHlwZXNdLnhtbJSRQU7DMBBF&#10;90jcwfIWJU67QAgl6YK0S0CoHGBkTxKLZGx5TGhvj5O2G0SRWNoz/78nu9wcxkFMGNg6quQqL6RA&#10;0s5Y6ir5vt9lD1JwBDIwOMJKHpHlpr69KfdHjyxSmriSfYz+USnWPY7AufNIadK6MEJMx9ApD/oD&#10;OlTrorhX2lFEilmcO2RdNtjC5xDF9pCuTyYBB5bi6bQ4syoJ3g9WQ0ymaiLzg5KdCXlKLjvcW893&#10;SUOqXwnz5DrgnHtJTxOsQfEKIT7DmDSUCaxw7Rqn8787ZsmRM9e2VmPeBN4uqYvTtW7jvijg9N/y&#10;JsXecLq0q+WD6m8AAAD//wMAUEsDBBQABgAIAAAAIQA4/SH/1gAAAJQBAAALAAAAX3JlbHMvLnJl&#10;bHOkkMFqwzAMhu+DvYPRfXGawxijTi+j0GvpHsDYimMaW0Yy2fr2M4PBMnrbUb/Q94l/f/hMi1qR&#10;JVI2sOt6UJgd+ZiDgffL8ekFlFSbvV0oo4EbChzGx4f9GRdb25HMsYhqlCwG5lrLq9biZkxWOiqY&#10;22YiTra2kYMu1l1tQD30/bPm3wwYN0x18gb45AdQl1tp5j/sFB2T0FQ7R0nTNEV3j6o9feQzro1i&#10;OWA14Fm+Q8a1a8+Bvu/d/dMb2JY5uiPbhG/ktn4cqGU/er3pcvwCAAD//wMAUEsDBBQABgAIAAAA&#10;IQAY7GEpowIAAGwFAAAOAAAAZHJzL2Uyb0RvYy54bWysVN9v0zAQfkfif7D8ztJkydZGS6dpowhp&#10;wKSBeHZtpzH4F7bbdPz1nO20dNsbopUin33+7rvv7nx1vVcS7bjzwugOl2czjLimhgm96fC3r6t3&#10;c4x8IJoRaTTv8BP3+Hr59s3VaFtemcFIxh0CEO3b0XZ4CMG2ReHpwBXxZ8ZyDYe9cYoEMN2mYI6M&#10;gK5kUc1mF8VoHLPOUO497N7lQ7xM+H3PafjS954HJDsM3EL6uvRdx2+xvCLtxhE7CDrRIP/AQhGh&#10;IegR6o4EgrZOvIJSgjrjTR/OqFGF6XtBecoBsilnL7J5HIjlKRcQx9ujTP7/wdLPuweHBOtwDZXS&#10;REGN7nkf0I1zZkTVPCo0Wt+C46N9cDFHb+8N/emRNrcD0RueXAdOGPAqo3/x7EI0PFxF6/GTYYBP&#10;tsEksfa9UxEQZED7VJOnY034PiAKm3VVVZcNRhSOymp20aSaFaQ9XLbOhw/cKBQXHZZAPhFKEcju&#10;3odUFzYlR9iPEqNeSSjzjkjUzOA3tcGJT/XSp0mJkXZCBAKHwEkSIwVbCSmT4TbrW+kQwHd4tToE&#10;gCv+1E1qNHZ40VRNovrsLPU/P4IQSrkOZfKTWwUyZvBFZJ/JwzZ0et4+SHREgZK8CK5EgLmTQnV4&#10;HglOKLGK7zVLUxGIkHkNl6WOmfE0UZOkZgsQjwMbERNR+eo8woAB49XUGRQ5E76LMKROjrV9pc98&#10;Fv+5WNIOJGdwXi8Wi0lxn+VMORxjJuuETmq52GW5W9eGPUHHQfTUVvBAwWIw7jdGIwx7h/2vLXEc&#10;I/lRQ9cuyrqOr0My6uayAsOdnqxPT4imANVhGhxG2bgN+U3ZWic2A8TKtdLmBnq9F+EwFJnXNCEw&#10;0imN6fmJb8apnbz+PpLLPwAAAP//AwBQSwMEFAAGAAgAAAAhANmUVoDhAAAACwEAAA8AAABkcnMv&#10;ZG93bnJldi54bWxMj01LxDAURfeC/yE8wZ2T1pZOrE0HFQRBXDgOg+4yzbMpNi+lST/898aVLh/3&#10;cO951W61PZtx9J0jCekmAYbUON1RK+Hw9nglgPmgSKveEUr4Rg+7+vysUqV2C73ivA8tiyXkSyXB&#10;hDCUnPvGoFV+4wakmH260aoQz7HlelRLLLc9v06SglvVUVwwasAHg83XfrISnqeQbo/HD3H/YtI5&#10;x+X9QOFJysuL9e4WWMA1/MHwqx/VoY5OJzeR9qyXIJL0JqISMrHNgEVCFCIHdpKQJ0UGvK74/x/q&#10;HwAAAP//AwBQSwECLQAUAAYACAAAACEAtoM4kv4AAADhAQAAEwAAAAAAAAAAAAAAAAAAAAAAW0Nv&#10;bnRlbnRfVHlwZXNdLnhtbFBLAQItABQABgAIAAAAIQA4/SH/1gAAAJQBAAALAAAAAAAAAAAAAAAA&#10;AC8BAABfcmVscy8ucmVsc1BLAQItABQABgAIAAAAIQAY7GEpowIAAGwFAAAOAAAAAAAAAAAAAAAA&#10;AC4CAABkcnMvZTJvRG9jLnhtbFBLAQItABQABgAIAAAAIQDZlFaA4QAAAAsBAAAPAAAAAAAAAAAA&#10;AAAAAP0EAABkcnMvZG93bnJldi54bWxQSwUGAAAAAAQABADzAAAACwYAAAAA&#10;" adj="3086" fillcolor="red" strokecolor="#4579b8 [3044]">
                 <v:shadow on="t" opacity="22936f" origin=",.5" offset="0,.63889mm"/>
@@ -8244,7 +8247,7 @@
               </wp:anchor>
             </w:drawing>
           </mc:Choice>
-          <mc:Fallback xmlns:mo="http://schemas.microsoft.com/office/mac/office/2008/main" xmlns:mv="urn:schemas-microsoft-com:mac:vml">
+          <mc:Fallback xmlns:mv="urn:schemas-microsoft-com:mac:vml" xmlns:mo="http://schemas.microsoft.com/office/mac/office/2008/main">
             <w:pict>
               <v:oval id="Oval 27" o:spid="_x0000_s1026" style="position:absolute;margin-left:4.2pt;margin-top:65.5pt;width:61.5pt;height:11.5pt;z-index:251650048;visibility:visible;mso-wrap-style:square;mso-width-percent:0;mso-height-percent:0;mso-wrap-distance-left:9pt;mso-wrap-distance-top:0;mso-wrap-distance-right:9pt;mso-wrap-distance-bottom:0;mso-position-horizontal:absolute;mso-position-horizontal-relative:text;mso-position-vertical:absolute;mso-position-vertical-relative:text;mso-width-percent:0;mso-height-percent:0;mso-width-relative:margin;mso-height-relative:page;v-text-anchor:middle" o:gfxdata="UEsDBBQABgAIAAAAIQC2gziS/gAAAOEBAAATAAAAW0NvbnRlbnRfVHlwZXNdLnhtbJSRQU7DMBBF&#10;90jcwfIWJU67QAgl6YK0S0CoHGBkTxKLZGx5TGhvj5O2G0SRWNoz/78nu9wcxkFMGNg6quQqL6RA&#10;0s5Y6ir5vt9lD1JwBDIwOMJKHpHlpr69KfdHjyxSmriSfYz+USnWPY7AufNIadK6MEJMx9ApD/oD&#10;OlTrorhX2lFEilmcO2RdNtjC5xDF9pCuTyYBB5bi6bQ4syoJ3g9WQ0ymaiLzg5KdCXlKLjvcW893&#10;SUOqXwnz5DrgnHtJTxOsQfEKIT7DmDSUCaxw7Rqn8787ZsmRM9e2VmPeBN4uqYvTtW7jvijg9N/y&#10;JsXecLq0q+WD6m8AAAD//wMAUEsDBBQABgAIAAAAIQA4/SH/1gAAAJQBAAALAAAAX3JlbHMvLnJl&#10;bHOkkMFqwzAMhu+DvYPRfXGawxijTi+j0GvpHsDYimMaW0Yy2fr2M4PBMnrbUb/Q94l/f/hMi1qR&#10;JVI2sOt6UJgd+ZiDgffL8ekFlFSbvV0oo4EbChzGx4f9GRdb25HMsYhqlCwG5lrLq9biZkxWOiqY&#10;22YiTra2kYMu1l1tQD30/bPm3wwYN0x18gb45AdQl1tp5j/sFB2T0FQ7R0nTNEV3j6o9feQzro1i&#10;OWA14Fm+Q8a1a8+Bvu/d/dMb2JY5uiPbhG/ktn4cqGU/er3pcvwCAAD//wMAUEsDBBQABgAIAAAA&#10;IQDsWO2FuQIAAIwFAAAOAAAAZHJzL2Uyb0RvYy54bWysVE1v2zAMvQ/YfxB0T20nzpdRpyjiZBjQ&#10;rQW6YWfFkmNhsuRJSpxu2H8fKSdp016GYQlgiKJEPj4+8frm0CiyF9ZJo3OaXMWUCF0aLvU2p1+/&#10;rAczSpxnmjNltMjpk3D0ZvH+3XXXZmJoaqO4sASCaJd1bU5r79ssilxZi4a5K9MKDc7K2IZ5MO02&#10;4pZ1EL1R0TCOJ1FnLG+tKYVzsFv0TroI8atKlP6+qpzwROUUsPnwteG7wW+0uGbZ1rK2luURBvsH&#10;FA2TGpKeQxXMM7Kz8k2oRpbWOFP5q9I0kakqWYpQA1STxK+qeaxZK0ItQI5rzzS5/xe2/Lx/sETy&#10;nKZjSjRroEf3e6bIcIrcdK3L4Mhj+2CxOtfemfK7I9osa6a34tZa09WCcUCU4Pno4gIaDq6STffJ&#10;cIjMdt4Emg6VbTAgEEAOoRtP526IgyclbE5nSTyGnpXgStIJrjEDy06XW+v8B2EagoucCqVk65Av&#10;lrH9nfP96dMp3NZmLZWCfZYpTbqcjiBHHG44oyRHLzqd3W6WyhIgIqfrdQy/Y+6LY9bsNA/RkIPV&#10;ce2ZVP0asCqN8URQIkBCw+y8sI817wiXiHs4wvBggCzHKeYCyxr/Tfo6KACZeYNqFuO/L1a1Neux&#10;jtL5fH6C2hcRKDvnDNYFHKD7CAyJD5r9NY/nq9lqlg7S4WQ1SOOiGNyul+lgsk6m42JULJdF8htz&#10;J2lWS86FRuZO7ydJ/06fx5fcK//8gi4YftWINfxO1T33K7qE0Zd4AK6B/1N1QZioxV7TG8OfQJfA&#10;chAfDDBY1Mb+pKSDYZBT92PHrKBEfdSg7XmSpjg9gpGOp0Ps0EvP5qWH6RJC5bT0lpLeWPp+5uxa&#10;K7c15EpC57S5hRdRySBVfC09LkCOBjz5UMNxPOFMeWmHU89DdPEHAAD//wMAUEsDBBQABgAIAAAA&#10;IQAkq71i3gAAAAkBAAAPAAAAZHJzL2Rvd25yZXYueG1sTE9Na8JAEL0X/A/LFHopdRNNJaTZiAjS&#10;UwVtoXibZLdJMDsbsqum/fUdT3qbee/xPvLlaDtxNoNvHSmIpxEIQ5XTLdUKvj43LykIH5A0do6M&#10;gl/jYVlMHnLMtLvQzpz3oRZsQj5DBU0IfSalrxpj0U9db4i5HzdYDPwOtdQDXtjcdnIWRQtpsSVO&#10;aLA368ZUx/3Jcu64Wbwnf8+rD71Lt4fj9wzLg1Xq6XFcvYEIZgw3MVzrc3UouFPpTqS96BSkCQsZ&#10;nsc86crPY0ZKPl6TCGSRy/sFxT8AAAD//wMAUEsBAi0AFAAGAAgAAAAhALaDOJL+AAAA4QEAABMA&#10;AAAAAAAAAAAAAAAAAAAAAFtDb250ZW50X1R5cGVzXS54bWxQSwECLQAUAAYACAAAACEAOP0h/9YA&#10;AACUAQAACwAAAAAAAAAAAAAAAAAvAQAAX3JlbHMvLnJlbHNQSwECLQAUAAYACAAAACEA7FjthbkC&#10;AACMBQAADgAAAAAAAAAAAAAAAAAuAgAAZHJzL2Uyb0RvYy54bWxQSwECLQAUAAYACAAAACEAJKu9&#10;Yt4AAAAJAQAADwAAAAAAAAAAAAAAAAATBQAAZHJzL2Rvd25yZXYueG1sUEsFBgAAAAAEAAQA8wAA&#10;AB4GAAAAAA==&#10;" filled="f" strokecolor="red" strokeweight="3pt">
                 <v:shadow on="t" opacity="22936f" origin=",.5" offset="0,.63889mm"/>
@@ -8334,7 +8337,7 @@
               </wp:anchor>
             </w:drawing>
           </mc:Choice>
-          <mc:Fallback xmlns:mo="http://schemas.microsoft.com/office/mac/office/2008/main" xmlns:mv="urn:schemas-microsoft-com:mac:vml">
+          <mc:Fallback xmlns:mv="urn:schemas-microsoft-com:mac:vml" xmlns:mo="http://schemas.microsoft.com/office/mac/office/2008/main">
             <w:pict>
               <v:oval id="Oval 26" o:spid="_x0000_s1026" style="position:absolute;margin-left:99.45pt;margin-top:38.5pt;width:73.5pt;height:16.95pt;z-index:251649024;visibility:visible;mso-wrap-style:square;mso-width-percent:0;mso-height-percent:0;mso-wrap-distance-left:9pt;mso-wrap-distance-top:0;mso-wrap-distance-right:9pt;mso-wrap-distance-bottom:0;mso-position-horizontal:absolute;mso-position-horizontal-relative:text;mso-position-vertical:absolute;mso-position-vertical-relative:text;mso-width-percent:0;mso-height-percent:0;mso-width-relative:margin;mso-height-relative:page;v-text-anchor:middle" o:gfxdata="UEsDBBQABgAIAAAAIQC2gziS/gAAAOEBAAATAAAAW0NvbnRlbnRfVHlwZXNdLnhtbJSRQU7DMBBF&#10;90jcwfIWJU67QAgl6YK0S0CoHGBkTxKLZGx5TGhvj5O2G0SRWNoz/78nu9wcxkFMGNg6quQqL6RA&#10;0s5Y6ir5vt9lD1JwBDIwOMJKHpHlpr69KfdHjyxSmriSfYz+USnWPY7AufNIadK6MEJMx9ApD/oD&#10;OlTrorhX2lFEilmcO2RdNtjC5xDF9pCuTyYBB5bi6bQ4syoJ3g9WQ0ymaiLzg5KdCXlKLjvcW893&#10;SUOqXwnz5DrgnHtJTxOsQfEKIT7DmDSUCaxw7Rqn8787ZsmRM9e2VmPeBN4uqYvTtW7jvijg9N/y&#10;JsXecLq0q+WD6m8AAAD//wMAUEsDBBQABgAIAAAAIQA4/SH/1gAAAJQBAAALAAAAX3JlbHMvLnJl&#10;bHOkkMFqwzAMhu+DvYPRfXGawxijTi+j0GvpHsDYimMaW0Yy2fr2M4PBMnrbUb/Q94l/f/hMi1qR&#10;JVI2sOt6UJgd+ZiDgffL8ekFlFSbvV0oo4EbChzGx4f9GRdb25HMsYhqlCwG5lrLq9biZkxWOiqY&#10;22YiTra2kYMu1l1tQD30/bPm3wwYN0x18gb45AdQl1tp5j/sFB2T0FQ7R0nTNEV3j6o9feQzro1i&#10;OWA14Fm+Q8a1a8+Bvu/d/dMb2JY5uiPbhG/ktn4cqGU/er3pcvwCAAD//wMAUEsDBBQABgAIAAAA&#10;IQCPs9MovAIAAIwFAAAOAAAAZHJzL2Uyb0RvYy54bWysVF1v0zAUfUfiP1h+7/LRtDTR0mlqGoQ0&#10;2KSBeHZjp7FwbGO7TQfiv3PttN3KXhAikSxff9x77rnH9/rm0Au0Z8ZyJUucXMUYMdkoyuW2xF8+&#10;15MFRtYRSYlQkpX4iVl8s3z75nrQBUtVpwRlBoETaYtBl7hzThdRZJuO9cReKc0kbLbK9MSBabYR&#10;NWQA772I0jieR4MyVBvVMGthtRo38TL4b1vWuPu2tcwhUWLA5sJowrjxY7S8JsXWEN3x5giD/AOK&#10;nnAJQc+uKuII2hn+ylXPG6Osat1Vo/pItS1vWMgBskniP7J57IhmIRcgx+ozTfb/uW0+7R8M4rTE&#10;WYaRJD3U6H5PBErnnptB2wKOPOoH47Oz+k413yySatURuWW3xqihY4QCosSfjy4ueMPCVbQZPioK&#10;nsnOqUDToTW9dwgEoEOoxtO5GuzgUAOL+XSazaBmDWylySydz0IEUpwua2Pde6Z65CclZkJwbT1f&#10;pCD7O+s8HlKcTvllqWouRKi5kGgo8XSRxHG4YZXg1O+GPM12sxIGARElrusYvmPsi2NG7SQN3jwH&#10;6+PcES7GOUQX0vtjQYkAyRtq55h57OiAKPe406l3DwbIcpb5WGAZ5b5y1wUFeGZeoVrE/h+TFboj&#10;I9Zpluf5CeqYRCDhHDNYF3CA7iMwT3zQ7M88zteL9SKbZOl8Pcniqprc1qtsMq+Td7NqWq1WVfLL&#10;x06youOUMumZO72fJPs7fR5f8qj88wu6YNheFqKG75Tdc72iSxhjigfgGvg/ZReE6bU4anqj6BPo&#10;ElgO4oMGBpNOmR8YDdAMSmy/74hhGIkPErSdJ1nmu0cwstm71Ffo5c7m5Q6RDbgqceMMRqOxcmPP&#10;2WnDtx3ESkLlpLqFF9HyIFX/WkZcgNwb8ORDDsf25HvKSzucem6iy98AAAD//wMAUEsDBBQABgAI&#10;AAAAIQCdsmsE3gAAAAoBAAAPAAAAZHJzL2Rvd25yZXYueG1sTE/LasJAFN0X+g/DLbgpdaL1kaSZ&#10;iAjSVQVtobibZG6TYOZOyIya9ut7u6rL8+A8stVgW3HB3jeOFEzGEQik0pmGKgUf79unGIQPmoxu&#10;HaGCb/Swyu/vMp0ad6U9Xg6hEhxCPtUK6hC6VEpf1mi1H7sOibUv11sdGPaVNL2+crht5TSKFtLq&#10;hrih1h1uaixPh7Pl3mG7eJ39PK7fzD7eHU+fU10crVKjh2H9AiLgEP7N8Defp0POmwp3JuNFyziJ&#10;E7YqWC75ExueZ3MmClYmUQIyz+TthfwXAAD//wMAUEsBAi0AFAAGAAgAAAAhALaDOJL+AAAA4QEA&#10;ABMAAAAAAAAAAAAAAAAAAAAAAFtDb250ZW50X1R5cGVzXS54bWxQSwECLQAUAAYACAAAACEAOP0h&#10;/9YAAACUAQAACwAAAAAAAAAAAAAAAAAvAQAAX3JlbHMvLnJlbHNQSwECLQAUAAYACAAAACEAj7PT&#10;KLwCAACMBQAADgAAAAAAAAAAAAAAAAAuAgAAZHJzL2Uyb0RvYy54bWxQSwECLQAUAAYACAAAACEA&#10;nbJrBN4AAAAKAQAADwAAAAAAAAAAAAAAAAAWBQAAZHJzL2Rvd25yZXYueG1sUEsFBgAAAAAEAAQA&#10;8wAAACEGAAAAAA==&#10;" filled="f" strokecolor="red" strokeweight="3pt">
                 <v:shadow on="t" opacity="22936f" origin=",.5" offset="0,.63889mm"/>
@@ -8396,7 +8399,7 @@
       <w:pPr>
         <w:pStyle w:val="Caption"/>
       </w:pPr>
-      <w:bookmarkStart w:id="12" w:name="_Ref338162256"/>
+      <w:bookmarkStart w:id="13" w:name="_Ref338162256"/>
       <w:r>
         <w:t xml:space="preserve">Figura </w:t>
       </w:r>
@@ -8418,7 +8421,7 @@
       <w:r>
         <w:fldChar w:fldCharType="end"/>
       </w:r>
-      <w:bookmarkEnd w:id="12"/>
+      <w:bookmarkEnd w:id="13"/>
       <w:r>
         <w:t xml:space="preserve"> Búsqueda de Contactos Nacionales</w:t>
       </w:r>
@@ -8486,7 +8489,25 @@
           <w:szCs w:val="22"/>
           <w:lang w:val="es-ES_tradnl"/>
         </w:rPr>
-        <w:t xml:space="preserve">, uno de los roles de los oficiales de aduanas en el Protocolo es la verificación de OVMs que hayan recibido las aprobaciones necesarias para importación. Una vez que se conocen los OVMs presentes en un cargamento- ya sea a través de la informatión de identificación provista en la documentación acompañante o a través de muestreo y detección- se puede utilizar esta información para buscar </w:t>
+        <w:t xml:space="preserve">, uno de los roles de los oficiales de aduanas en el Protocolo es la verificación de OVMs que hayan recibido las aprobaciones necesarias para importación. Una vez que se conocen los OVMs presentes en un cargamento- ya sea a través de la </w:t>
+      </w:r>
+      <w:r>
+        <w:rPr>
+          <w:rFonts w:cs="Arial"/>
+          <w:color w:val="3F3F3F"/>
+          <w:szCs w:val="22"/>
+          <w:lang w:val="es-ES_tradnl"/>
+        </w:rPr>
+        <w:t>información</w:t>
+      </w:r>
+      <w:r>
+        <w:rPr>
+          <w:rFonts w:cs="Arial"/>
+          <w:color w:val="3F3F3F"/>
+          <w:szCs w:val="22"/>
+          <w:lang w:val="es-ES_tradnl"/>
+        </w:rPr>
+        <w:t xml:space="preserve"> de identificación provista en la documentación acompañante o a través de muestreo y detección- se puede utilizar esta información para buscar </w:t>
       </w:r>
       <w:r>
         <w:rPr>
@@ -9165,7 +9186,7 @@
               </wp:anchor>
             </w:drawing>
           </mc:Choice>
-          <mc:Fallback xmlns:mo="http://schemas.microsoft.com/office/mac/office/2008/main" xmlns:mv="urn:schemas-microsoft-com:mac:vml">
+          <mc:Fallback xmlns:mv="urn:schemas-microsoft-com:mac:vml" xmlns:mo="http://schemas.microsoft.com/office/mac/office/2008/main">
             <w:pict>
               <v:oval id="Oval 42" o:spid="_x0000_s1026" style="position:absolute;margin-left:5.35pt;margin-top:291.65pt;width:74pt;height:16.3pt;z-index:251659264;visibility:visible;mso-wrap-style:square;mso-width-percent:0;mso-height-percent:0;mso-wrap-distance-left:9pt;mso-wrap-distance-top:0;mso-wrap-distance-right:9pt;mso-wrap-distance-bottom:0;mso-position-horizontal:absolute;mso-position-horizontal-relative:text;mso-position-vertical:absolute;mso-position-vertical-relative:text;mso-width-percent:0;mso-height-percent:0;mso-width-relative:margin;mso-height-relative:margin;v-text-anchor:middle" o:gfxdata="UEsDBBQABgAIAAAAIQDkmcPA+wAAAOEBAAATAAAAW0NvbnRlbnRfVHlwZXNdLnhtbJSRQU7DMBBF&#10;90jcwfIWJQ5dIISSdEHaJSBUDjCyJ4nVZGx53NDeHictG4SKWNrj9//TuFwfx0FMGNg6quR9XkiB&#10;pJ2x1FXyY7fNHqXgCGRgcISVPCHLdX17U+5OHlkkmriSfYz+SSnWPY7AufNIadK6MEJMx9ApD3oP&#10;HapVUTwo7SgixSzOGbIuG2zhMESxOabrs0nCpXg+v5urKgneD1ZDTKJqnqpfuYADXwEnMj/ssotZ&#10;nsglnHvr+e7S8JpWE6xB8QYhvsCYPJQJrHDlGqfz65Zz2ciZa1urMW8Cbxbqr2zjPing9N/wJmHv&#10;OH2nq+WD6i8AAAD//wMAUEsDBBQABgAIAAAAIQAjsmrh1wAAAJQBAAALAAAAX3JlbHMvLnJlbHOk&#10;kMFqwzAMhu+DvYPRfXGawxijTi+j0GvpHsDYimMaW0Yy2fr28w6DZfS2o36h7xP//vCZFrUiS6Rs&#10;YNf1oDA78jEHA++X49MLKKk2e7tQRgM3FDiMjw/7My62tiOZYxHVKFkMzLWWV63FzZisdFQwt81E&#10;nGxtIwddrLvagHro+2fNvxkwbpjq5A3wye9AXW6lmf+wU3RMQlPtHCVN0xTdPaoObMsc3ZFtwjdy&#10;jWY5YDXgWTQO1LKu/Qj6vn74p97TRz7jutV+h4zrj1dvuhy/AAAA//8DAFBLAwQUAAYACAAAACEA&#10;bSP4fboCAACMBQAADgAAAGRycy9lMm9Eb2MueG1srFTfb9sgEH6ftP8B8Z7aTtw2tupUVRJPk7q1&#10;UjftmQCO0TAwIHG6av/7DpykyfoyTbMlxPHj7rvvPu7mdtdJtOXWCa0qnF2kGHFFNRNqXeGvX+rR&#10;FCPniWJEasUr/Mwdvp29f3fTm5KPdasl4xaBE+XK3lS49d6USeJoyzviLrThCjYbbTviwbTrhFnS&#10;g/dOJuM0vUp6bZmxmnLnYHUxbOJZ9N80nPqHpnHcI1lhwObjaOO4CmMyuyHl2hLTCrqHQf4BRUeE&#10;gqBHVwviCdpY8cZVJ6jVTjf+guou0U0jKI85QDZZ+kc2Ty0xPOYC5DhzpMn9P7f08/bRIsEqnGcY&#10;KdJBjR62RKJ8HLjpjSvhyJN5tCE7Z+41/e6Q0vOWqDW/s1b3LScMEGXhfHJ2IRgOrqJV/0kz8Ew2&#10;Xkeado3tgkMgAO1iNZ6P1eA7jygsFpNimkLNKGyN02ugJ0Yg5eGysc5/4LpDYVJhLqUwLvBFSrK9&#10;dz7gIeXhVFhWuhZSxppLhfoKT6YZhIipaSlY2I2GXa/m0iIgosJ1ncK3j+1Oj1m9USx6Cxws93NP&#10;hBzmEF2q4I9HJQKkYOiN5/apZT1iIuAeT4J7MECWl3mIBZbV/pvwbVRAYOYNqmka/iFZaVoyYJ3k&#10;RVEcoA5JRBKOMaN1Bgfo3gMLxEfNvhRpsZwup/koH18tR3nK2Oiunuejqzq7vlxMFvP5IvsVYmd5&#10;2QrGuArMHd5Plv+dPvcveVD+8QWdMezOC1HDd8jutRDJOYwhxR1wDfwfsovCDFocNL3S7Bl0CSxH&#10;8UEDg0mr7U+MemgGFXY/NsRyjORHBdousjwP3SMa+eX1OFTodGd1ukMUBVcVpt5iNBhzP/ScjbFi&#10;3UKsLFZO6Tt4EY2IUg2vZcAFyIMBTz7msG9Poaec2vHUaxOd/QYAAP//AwBQSwMEFAAGAAgAAAAh&#10;AAW+bQbeAAAACgEAAA8AAABkcnMvZG93bnJldi54bWxMj8FOg0AQhu8mvsNmTLwYuyBSKbI0xkTT&#10;HqW9eNuyUyCys4RdWvr2Tk96/Gf+fPNNsZ5tL044+s6RgngRgUCqnemoUbDffTxmIHzQZHTvCBVc&#10;0MO6vL0pdG7cmb7wVIVGMIR8rhW0IQy5lL5u0Wq/cAMS745utDpwHBtpRn1muO3lUxQtpdUd8YVW&#10;D/jeYv1TTVZB6vF7Iz/j5ynbbx5q2lbRLrkodX83v72CCDiHvzJc9VkdSnY6uImMFz3n6IWbzMqS&#10;BMS1kGY8OShYxukKZFnI/y+UvwAAAP//AwBQSwECLQAUAAYACAAAACEA5JnDwPsAAADhAQAAEwAA&#10;AAAAAAAAAAAAAAAAAAAAW0NvbnRlbnRfVHlwZXNdLnhtbFBLAQItABQABgAIAAAAIQAjsmrh1wAA&#10;AJQBAAALAAAAAAAAAAAAAAAAACwBAABfcmVscy8ucmVsc1BLAQItABQABgAIAAAAIQBtI/h9ugIA&#10;AIwFAAAOAAAAAAAAAAAAAAAAACwCAABkcnMvZTJvRG9jLnhtbFBLAQItABQABgAIAAAAIQAFvm0G&#10;3gAAAAoBAAAPAAAAAAAAAAAAAAAAABIFAABkcnMvZG93bnJldi54bWxQSwUGAAAAAAQABADzAAAA&#10;HQYAAAAA&#10;" filled="f" strokecolor="red" strokeweight="3pt">
                 <v:shadow on="t" color="gray" opacity="22936f" mv:blur="0" origin=",.5" offset="0,23000emu"/>
@@ -9831,7 +9852,7 @@
               </wp:anchor>
             </w:drawing>
           </mc:Choice>
-          <mc:Fallback xmlns:mo="http://schemas.microsoft.com/office/mac/office/2008/main" xmlns:mv="urn:schemas-microsoft-com:mac:vml">
+          <mc:Fallback xmlns:mv="urn:schemas-microsoft-com:mac:vml" xmlns:mo="http://schemas.microsoft.com/office/mac/office/2008/main">
             <w:pict>
               <v:oval id="Oval 48" o:spid="_x0000_s1026" style="position:absolute;margin-left:345.45pt;margin-top:325.6pt;width:63.75pt;height:16.95pt;z-index:251665408;visibility:visible;mso-wrap-style:square;mso-width-percent:0;mso-height-percent:0;mso-wrap-distance-left:9pt;mso-wrap-distance-top:0;mso-wrap-distance-right:9pt;mso-wrap-distance-bottom:0;mso-position-horizontal:absolute;mso-position-horizontal-relative:text;mso-position-vertical:absolute;mso-position-vertical-relative:text;mso-width-percent:0;mso-height-percent:0;mso-width-relative:margin;mso-height-relative:page;v-text-anchor:middle" o:gfxdata="UEsDBBQABgAIAAAAIQC2gziS/gAAAOEBAAATAAAAW0NvbnRlbnRfVHlwZXNdLnhtbJSRQU7DMBBF&#10;90jcwfIWJU67QAgl6YK0S0CoHGBkTxKLZGx5TGhvj5O2G0SRWNoz/78nu9wcxkFMGNg6quQqL6RA&#10;0s5Y6ir5vt9lD1JwBDIwOMJKHpHlpr69KfdHjyxSmriSfYz+USnWPY7AufNIadK6MEJMx9ApD/oD&#10;OlTrorhX2lFEilmcO2RdNtjC5xDF9pCuTyYBB5bi6bQ4syoJ3g9WQ0ymaiLzg5KdCXlKLjvcW893&#10;SUOqXwnz5DrgnHtJTxOsQfEKIT7DmDSUCaxw7Rqn8787ZsmRM9e2VmPeBN4uqYvTtW7jvijg9N/y&#10;JsXecLq0q+WD6m8AAAD//wMAUEsDBBQABgAIAAAAIQA4/SH/1gAAAJQBAAALAAAAX3JlbHMvLnJl&#10;bHOkkMFqwzAMhu+DvYPRfXGawxijTi+j0GvpHsDYimMaW0Yy2fr2M4PBMnrbUb/Q94l/f/hMi1qR&#10;JVI2sOt6UJgd+ZiDgffL8ekFlFSbvV0oo4EbChzGx4f9GRdb25HMsYhqlCwG5lrLq9biZkxWOiqY&#10;22YiTra2kYMu1l1tQD30/bPm3wwYN0x18gb45AdQl1tp5j/sFB2T0FQ7R0nTNEV3j6o9feQzro1i&#10;OWA14Fm+Q8a1a8+Bvu/d/dMb2JY5uiPbhG/ktn4cqGU/er3pcvwCAAD//wMAUEsDBBQABgAIAAAA&#10;IQAgPkLqvAIAAIwFAAAOAAAAZHJzL2Uyb0RvYy54bWysVF1v0zAUfUfiP1h+7/LRtCTR0mlqWoQ0&#10;2KSBeHZjp7FwbGO7TQfiv3PttN3KXhAikSxff9x77rnH9/rm0Au0Z8ZyJSucXMUYMdkoyuW2wl8+&#10;ryc5RtYRSYlQklX4iVl8s3j75nrQJUtVpwRlBoETactBV7hzTpdRZJuO9cReKc0kbLbK9MSBabYR&#10;NWQA772I0jieR4MyVBvVMGthtR438SL4b1vWuPu2tcwhUWHA5sJowrjxY7S4JuXWEN3x5giD/AOK&#10;nnAJQc+uauII2hn+ylXPG6Osat1Vo/pItS1vWMgBskniP7J57IhmIRcgx+ozTfb/uW0+7R8M4rTC&#10;0wwjSXqo0f2eCJTlnptB2xKOPOoH47Oz+k413yySatkRuWW3xqihY4QCosSfjy4ueMPCVbQZPioK&#10;nsnOqUDToTW9dwgEoEOoxtO5GuzgUAOLeVzM0xlGDWylySydz0IEUp4ua2Pde6Z65CcVZkJwbT1f&#10;pCT7O+s8HlKeTvllqdZciFBzIdEASedJHIcbVglO/W7I02w3S2EQEFHh9TqG7xj74phRO0mDN8/B&#10;6jh3hItxDtGF9P5YUCJA8obaOWYeOzogyj3udOrdgwGynGU+FlhGua/cdUEBnplXqPLY/2OyQndk&#10;xDrNiqI4QR2TCCScYwbrAg7QfQTmiQ+a/VnExSpf5dkkS+erSRbX9eR2vcwm83XyblZP6+WyTn75&#10;2ElWdpxSJj1zp/eTZH+nz+NLHpV/fkEXDNvLQqzhO2X3XK/oEsaY4gG4Bv5P2QVhei2Omt4o+gS6&#10;BJaD+KCBwaRT5gdGAzSDCtvvO2IYRuKDBG0XSZb57hGMbPYu9RV6ubN5uUNkA64q3DiD0Wgs3dhz&#10;dtrwbQexklA5qW7hRbQ8SNW/lhEXIPcGPPmQw7E9+Z7y0g6nnpvo4jcAAAD//wMAUEsDBBQABgAI&#10;AAAAIQBQs4Sf4gAAAAsBAAAPAAAAZHJzL2Rvd25yZXYueG1sTI9BS8NAEIXvgv9hGcGL2E1CG9I0&#10;m1KE4kmhVZDeJtlpEprdDdltG/31jid7m5n3eO+bYj2ZXlxo9J2zCuJZBIJs7XRnGwWfH9vnDIQP&#10;aDX2zpKCb/KwLu/vCsy1u9odXfahERxifY4K2hCGXEpft2TQz9xAlrWjGw0GXsdG6hGvHG56mURR&#10;Kg12lhtaHOilpfq0Pxvunbbp6/znafOmd9n74fSVYHUwSj0+TJsViEBT+DfDHz6jQ8lMlTtb7UWv&#10;IF1GS7bysIgTEOzI4mwOouJLtohBloW8/aH8BQAA//8DAFBLAQItABQABgAIAAAAIQC2gziS/gAA&#10;AOEBAAATAAAAAAAAAAAAAAAAAAAAAABbQ29udGVudF9UeXBlc10ueG1sUEsBAi0AFAAGAAgAAAAh&#10;ADj9If/WAAAAlAEAAAsAAAAAAAAAAAAAAAAALwEAAF9yZWxzLy5yZWxzUEsBAi0AFAAGAAgAAAAh&#10;ACA+Quq8AgAAjAUAAA4AAAAAAAAAAAAAAAAALgIAAGRycy9lMm9Eb2MueG1sUEsBAi0AFAAGAAgA&#10;AAAhAFCzhJ/iAAAACwEAAA8AAAAAAAAAAAAAAAAAFgUAAGRycy9kb3ducmV2LnhtbFBLBQYAAAAA&#10;BAAEAPMAAAAlBgAAAAA=&#10;" filled="f" strokecolor="red" strokeweight="3pt">
                 <v:shadow on="t" opacity="22936f" origin=",.5" offset="0,.63889mm"/>
@@ -10060,7 +10081,7 @@
               </wp:anchor>
             </w:drawing>
           </mc:Choice>
-          <mc:Fallback xmlns:mo="http://schemas.microsoft.com/office/mac/office/2008/main" xmlns:mv="urn:schemas-microsoft-com:mac:vml">
+          <mc:Fallback xmlns:mv="urn:schemas-microsoft-com:mac:vml" xmlns:mo="http://schemas.microsoft.com/office/mac/office/2008/main">
             <w:pict>
               <v:shape id="Left Arrow 45" o:spid="_x0000_s1026" type="#_x0000_t66" style="position:absolute;margin-left:404.2pt;margin-top:180.45pt;width:33.25pt;height:9.5pt;z-index:251662336;visibility:visible;mso-wrap-style:square;mso-width-percent:0;mso-height-percent:0;mso-wrap-distance-left:9pt;mso-wrap-distance-top:0;mso-wrap-distance-right:9pt;mso-wrap-distance-bottom:0;mso-position-horizontal:absolute;mso-position-horizontal-relative:text;mso-position-vertical:absolute;mso-position-vertical-relative:text;mso-width-percent:0;mso-height-percent:0;mso-width-relative:page;mso-height-relative:page;v-text-anchor:middle" o:gfxdata="UEsDBBQABgAIAAAAIQC2gziS/gAAAOEBAAATAAAAW0NvbnRlbnRfVHlwZXNdLnhtbJSRQU7DMBBF&#10;90jcwfIWJU67QAgl6YK0S0CoHGBkTxKLZGx5TGhvj5O2G0SRWNoz/78nu9wcxkFMGNg6quQqL6RA&#10;0s5Y6ir5vt9lD1JwBDIwOMJKHpHlpr69KfdHjyxSmriSfYz+USnWPY7AufNIadK6MEJMx9ApD/oD&#10;OlTrorhX2lFEilmcO2RdNtjC5xDF9pCuTyYBB5bi6bQ4syoJ3g9WQ0ymaiLzg5KdCXlKLjvcW893&#10;SUOqXwnz5DrgnHtJTxOsQfEKIT7DmDSUCaxw7Rqn8787ZsmRM9e2VmPeBN4uqYvTtW7jvijg9N/y&#10;JsXecLq0q+WD6m8AAAD//wMAUEsDBBQABgAIAAAAIQA4/SH/1gAAAJQBAAALAAAAX3JlbHMvLnJl&#10;bHOkkMFqwzAMhu+DvYPRfXGawxijTi+j0GvpHsDYimMaW0Yy2fr2M4PBMnrbUb/Q94l/f/hMi1qR&#10;JVI2sOt6UJgd+ZiDgffL8ekFlFSbvV0oo4EbChzGx4f9GRdb25HMsYhqlCwG5lrLq9biZkxWOiqY&#10;22YiTra2kYMu1l1tQD30/bPm3wwYN0x18gb45AdQl1tp5j/sFB2T0FQ7R0nTNEV3j6o9feQzro1i&#10;OWA14Fm+Q8a1a8+Bvu/d/dMb2JY5uiPbhG/ktn4cqGU/er3pcvwCAAD//wMAUEsDBBQABgAIAAAA&#10;IQA0s1Y9owIAAGwFAAAOAAAAZHJzL2Uyb0RvYy54bWysVN9v2yAQfp+0/wHxvvpH7TaJ6lRVu0yT&#10;uq1SN+2ZAI7ZMHhA4nR//Y7DydL2bVoiWRwc33333R1X1/tek510XlnT0OIsp0QaboUym4Z++7p6&#10;N6PEB2YE09bIhj5JT6+Xb99cjcNClrazWkhHAMT4xTg0tAthWGSZ553smT+zgzRw2FrXswCm22TC&#10;sRHQe52VeX6RjdaJwVkuvYfdu3RIl4jftpKHL23rZSC6ocAt4Nfhdx2/2fKKLTaODZ3iEw32Dyx6&#10;pgwEPULdscDI1qlXUL3iznrbhjNu+8y2reISc4BsivxFNo8dGyTmAuL44SiT/3+w/PPuwRElGnpe&#10;UGJYDzW6l20gN87ZkVR1VGgc/AIcH4cHF3P0w73lPz0x9rZjZiPRtZNMAK8i+mfPLkTDw1WyHj9Z&#10;AfhsGyyKtW9dHwFBBrLHmjwdayL3gXDYrMqyvKwp4XBUlPlFjTXL2OJweXA+fJC2J3HRUA3kkRBG&#10;YLt7H7AuYkqOiR+QaNtrKPOOaVLn8Jva4MSnfOmDQkDYCRFWh8AoidVKrJTWaLjN+lY7AvANXa0O&#10;AeCKP3XThowNnddljVSfnWH/yyMI41yaUKCf3vYgYwKfR/aJPGxDp6ftg0RHFCjJi+C9CjB3WvUN&#10;nUWCE0qs4nsjcCoCUzqt4bI2MTOJEzVJarcA8diJkQgVlS/PIwwYMF51lUCJs+G7Ch12cqztK31m&#10;efynYumhYymD82o+n2MrAe8kJ+ZwjInWCR1sudhlqVvXVjxBx0F0bCt4oGDRWfebkhGGvaH+15Y5&#10;SYn+aKBr50VVxdcBjaq+LMFwpyfr0xNmOEA1lAdHSTJuQ3pTtoNTmw5ipVoZewO93qpwGIrEa5oQ&#10;GGlMY3p+4ptxaqPX30dy+QcAAP//AwBQSwMEFAAGAAgAAAAhADSNbbDgAAAACwEAAA8AAABkcnMv&#10;ZG93bnJldi54bWxMj01LxDAQhu+C/yGM4M1Nq2Wb1qaLCoIgHlyXRW/ZdmyLzaQ06Yf/3vGkt/l4&#10;eOeZYrfaXsw4+s6RhngTgUCqXN1Ro+Hw9nilQPhgqDa9I9TwjR525flZYfLaLfSK8z40gkPI50ZD&#10;G8KQS+mrFq3xGzcg8e7TjdYEbsdG1qNZONz28jqKttKajvhCawZ8aLH62k9Ww/MU4vR4/FD3L208&#10;J7i8Hyg8aX15sd7dggi4hj8YfvVZHUp2OrmJai96DSpSCaMabrZRBoIJlSZcnHiSZhnIspD/fyh/&#10;AAAA//8DAFBLAQItABQABgAIAAAAIQC2gziS/gAAAOEBAAATAAAAAAAAAAAAAAAAAAAAAABbQ29u&#10;dGVudF9UeXBlc10ueG1sUEsBAi0AFAAGAAgAAAAhADj9If/WAAAAlAEAAAsAAAAAAAAAAAAAAAAA&#10;LwEAAF9yZWxzLy5yZWxzUEsBAi0AFAAGAAgAAAAhADSzVj2jAgAAbAUAAA4AAAAAAAAAAAAAAAAA&#10;LgIAAGRycy9lMm9Eb2MueG1sUEsBAi0AFAAGAAgAAAAhADSNbbDgAAAACwEAAA8AAAAAAAAAAAAA&#10;AAAA/QQAAGRycy9kb3ducmV2LnhtbFBLBQYAAAAABAAEAPMAAAAKBgAAAAA=&#10;" adj="3086" fillcolor="red" strokecolor="#4579b8 [3044]">
                 <v:shadow on="t" opacity="22936f" origin=",.5" offset="0,.63889mm"/>
@@ -10149,7 +10170,7 @@
               </wp:anchor>
             </w:drawing>
           </mc:Choice>
-          <mc:Fallback xmlns:mo="http://schemas.microsoft.com/office/mac/office/2008/main" xmlns:mv="urn:schemas-microsoft-com:mac:vml">
+          <mc:Fallback xmlns:mv="urn:schemas-microsoft-com:mac:vml" xmlns:mo="http://schemas.microsoft.com/office/mac/office/2008/main">
             <w:pict>
               <v:shape id="Left Arrow 46" o:spid="_x0000_s1026" type="#_x0000_t66" style="position:absolute;margin-left:404.3pt;margin-top:199.55pt;width:33.25pt;height:9.5pt;z-index:251663360;visibility:visible;mso-wrap-style:square;mso-width-percent:0;mso-height-percent:0;mso-wrap-distance-left:9pt;mso-wrap-distance-top:0;mso-wrap-distance-right:9pt;mso-wrap-distance-bottom:0;mso-position-horizontal:absolute;mso-position-horizontal-relative:text;mso-position-vertical:absolute;mso-position-vertical-relative:text;mso-width-percent:0;mso-height-percent:0;mso-width-relative:page;mso-height-relative:page;v-text-anchor:middle" o:gfxdata="UEsDBBQABgAIAAAAIQC2gziS/gAAAOEBAAATAAAAW0NvbnRlbnRfVHlwZXNdLnhtbJSRQU7DMBBF&#10;90jcwfIWJU67QAgl6YK0S0CoHGBkTxKLZGx5TGhvj5O2G0SRWNoz/78nu9wcxkFMGNg6quQqL6RA&#10;0s5Y6ir5vt9lD1JwBDIwOMJKHpHlpr69KfdHjyxSmriSfYz+USnWPY7AufNIadK6MEJMx9ApD/oD&#10;OlTrorhX2lFEilmcO2RdNtjC5xDF9pCuTyYBB5bi6bQ4syoJ3g9WQ0ymaiLzg5KdCXlKLjvcW893&#10;SUOqXwnz5DrgnHtJTxOsQfEKIT7DmDSUCaxw7Rqn8787ZsmRM9e2VmPeBN4uqYvTtW7jvijg9N/y&#10;JsXecLq0q+WD6m8AAAD//wMAUEsDBBQABgAIAAAAIQA4/SH/1gAAAJQBAAALAAAAX3JlbHMvLnJl&#10;bHOkkMFqwzAMhu+DvYPRfXGawxijTi+j0GvpHsDYimMaW0Yy2fr2M4PBMnrbUb/Q94l/f/hMi1qR&#10;JVI2sOt6UJgd+ZiDgffL8ekFlFSbvV0oo4EbChzGx4f9GRdb25HMsYhqlCwG5lrLq9biZkxWOiqY&#10;22YiTra2kYMu1l1tQD30/bPm3wwYN0x18gb45AdQl1tp5j/sFB2T0FQ7R0nTNEV3j6o9feQzro1i&#10;OWA14Fm+Q8a1a8+Bvu/d/dMb2JY5uiPbhG/ktn4cqGU/er3pcvwCAAD//wMAUEsDBBQABgAIAAAA&#10;IQDwRIafowIAAGwFAAAOAAAAZHJzL2Uyb0RvYy54bWysVN9v0zAQfkfif7D8ztJkydZGS6dpowhp&#10;wKSBeHZtpzH4F7bbdPz1nO20dNsbopUin33+7rvv7nx1vVcS7bjzwugOl2czjLimhgm96fC3r6t3&#10;c4x8IJoRaTTv8BP3+Hr59s3VaFtemcFIxh0CEO3b0XZ4CMG2ReHpwBXxZ8ZyDYe9cYoEMN2mYI6M&#10;gK5kUc1mF8VoHLPOUO497N7lQ7xM+H3PafjS954HJDsM3EL6uvRdx2+xvCLtxhE7CDrRIP/AQhGh&#10;IegR6o4EgrZOvIJSgjrjTR/OqFGF6XtBecoBsilnL7J5HIjlKRcQx9ujTP7/wdLPuweHBOvwOcij&#10;iYIa3fM+oBvnzIjqi6jQaH0Ljo/2wcUcvb039KdH2twORG94ch04YcCrjP7FswvR8HAVrcdPhgE+&#10;2QaTxNr3TkVAkAHtU02ejjXh+4AobNZVVV02GFE4KqvZRZNqVpD2cNk6Hz5wo1BcdFgC+UQoRSC7&#10;ex9SXdiUHGE/Sox6JaHMOyJRM4Pf1AYnPtVLnyYlRtoJEQgcAidJjBRsJaRMhtusb6VDAN/h1eoQ&#10;AK74Uzep0djhRVM1ieqzs9T//AhCKOU6lMlPbhXImMEXkX0mD9vQ6Xn7INERBUryIrgSAeZOCtXh&#10;eSQ4ocQqvtcsTUUgQuY1XJY6ZsbTRE2Smi1APA5sRExE5avzCAMGjFdTZ1DkTPguwpA6Odb2lT7z&#10;WfznYkk7kJzBeb1YLCbFfZYz5XCMmawTOqnlYpflbl0b9gQdB9FTW8EDBYvBuN8YjTDsHfa/tsRx&#10;jORHDV27KOs6vg7JqJvLCgx3erI+PSGaAlSHaXAYZeM25Ddla53YDBAr10qbG+j1XoTDUGRe04TA&#10;SKc0pucnvhmndvL6+0gu/wAAAP//AwBQSwMEFAAGAAgAAAAhAARfLhPhAAAACwEAAA8AAABkcnMv&#10;ZG93bnJldi54bWxMj01LxDAQhu+C/yGM4M1No+tutjZdVBAE2YPrsugt24xNsZmUJv3w3xtPepth&#10;Ht553mI7u5aN2IfGkwKxyIAhVd40VCs4vD1dSWAhajK69YQKvjHAtjw/K3Ru/ESvOO5jzVIIhVwr&#10;sDF2Oeehsuh0WPgOKd0+fe90TGtfc9PrKYW7ll9n2Yo73VD6YHWHjxarr/3gFLwMUayPxw/5sLNi&#10;XOL0fqD4rNTlxXx/ByziHP9g+NVP6lAmp5MfyATWKpCZXCVUwc1mI4AlQq5v03BSsBRSAC8L/r9D&#10;+QMAAP//AwBQSwECLQAUAAYACAAAACEAtoM4kv4AAADhAQAAEwAAAAAAAAAAAAAAAAAAAAAAW0Nv&#10;bnRlbnRfVHlwZXNdLnhtbFBLAQItABQABgAIAAAAIQA4/SH/1gAAAJQBAAALAAAAAAAAAAAAAAAA&#10;AC8BAABfcmVscy8ucmVsc1BLAQItABQABgAIAAAAIQDwRIafowIAAGwFAAAOAAAAAAAAAAAAAAAA&#10;AC4CAABkcnMvZTJvRG9jLnhtbFBLAQItABQABgAIAAAAIQAEXy4T4QAAAAsBAAAPAAAAAAAAAAAA&#10;AAAAAP0EAABkcnMvZG93bnJldi54bWxQSwUGAAAAAAQABADzAAAACwYAAAAA&#10;" adj="3086" fillcolor="red" strokecolor="#4579b8 [3044]">
                 <v:shadow on="t" opacity="22936f" origin=",.5" offset="0,.63889mm"/>
@@ -10238,7 +10259,7 @@
               </wp:anchor>
             </w:drawing>
           </mc:Choice>
-          <mc:Fallback xmlns:mo="http://schemas.microsoft.com/office/mac/office/2008/main" xmlns:mv="urn:schemas-microsoft-com:mac:vml">
+          <mc:Fallback xmlns:mv="urn:schemas-microsoft-com:mac:vml" xmlns:mo="http://schemas.microsoft.com/office/mac/office/2008/main">
             <w:pict>
               <v:shape id="Left Arrow 47" o:spid="_x0000_s1026" type="#_x0000_t66" style="position:absolute;margin-left:405.1pt;margin-top:220pt;width:33.25pt;height:9.5pt;z-index:251664384;visibility:visible;mso-wrap-style:square;mso-width-percent:0;mso-height-percent:0;mso-wrap-distance-left:9pt;mso-wrap-distance-top:0;mso-wrap-distance-right:9pt;mso-wrap-distance-bottom:0;mso-position-horizontal:absolute;mso-position-horizontal-relative:text;mso-position-vertical:absolute;mso-position-vertical-relative:text;mso-width-percent:0;mso-height-percent:0;mso-width-relative:page;mso-height-relative:page;v-text-anchor:middle" o:gfxdata="UEsDBBQABgAIAAAAIQC2gziS/gAAAOEBAAATAAAAW0NvbnRlbnRfVHlwZXNdLnhtbJSRQU7DMBBF&#10;90jcwfIWJU67QAgl6YK0S0CoHGBkTxKLZGx5TGhvj5O2G0SRWNoz/78nu9wcxkFMGNg6quQqL6RA&#10;0s5Y6ir5vt9lD1JwBDIwOMJKHpHlpr69KfdHjyxSmriSfYz+USnWPY7AufNIadK6MEJMx9ApD/oD&#10;OlTrorhX2lFEilmcO2RdNtjC5xDF9pCuTyYBB5bi6bQ4syoJ3g9WQ0ymaiLzg5KdCXlKLjvcW893&#10;SUOqXwnz5DrgnHtJTxOsQfEKIT7DmDSUCaxw7Rqn8787ZsmRM9e2VmPeBN4uqYvTtW7jvijg9N/y&#10;JsXecLq0q+WD6m8AAAD//wMAUEsDBBQABgAIAAAAIQA4/SH/1gAAAJQBAAALAAAAX3JlbHMvLnJl&#10;bHOkkMFqwzAMhu+DvYPRfXGawxijTi+j0GvpHsDYimMaW0Yy2fr2M4PBMnrbUb/Q94l/f/hMi1qR&#10;JVI2sOt6UJgd+ZiDgffL8ekFlFSbvV0oo4EbChzGx4f9GRdb25HMsYhqlCwG5lrLq9biZkxWOiqY&#10;22YiTra2kYMu1l1tQD30/bPm3wwYN0x18gb45AdQl1tp5j/sFB2T0FQ7R0nTNEV3j6o9feQzro1i&#10;OWA14Fm+Q8a1a8+Bvu/d/dMb2JY5uiPbhG/ktn4cqGU/er3pcvwCAAD//wMAUEsDBBQABgAIAAAA&#10;IQDfyjKhpAIAAGwFAAAOAAAAZHJzL2Uyb0RvYy54bWysVG1v0zAQ/o7Ef7D8neVlydZES6dpowhp&#10;wKSB+OzaTmPwS7DdpuPXc7bT0m3fEK0U+ezzc889d+er672SaMetE0Z3uDjLMeKaGib0psPfvq7e&#10;LTBynmhGpNG8w0/c4evl2zdX09jy0gxGMm4RgGjXTmOHB+/HNsscHbgi7syMXMNhb6wiHky7yZgl&#10;E6ArmZV5fpFNxrLRGsqdg927dIiXEb/vOfVf+t5xj2SHgZuPXxu/6/DNllek3VgyDoLONMg/sFBE&#10;aAh6hLojnqCtFa+glKDWONP7M2pUZvpeUB5zgGyK/EU2jwMZecwFxHHjUSb3/2Dp592DRYJ1uGww&#10;0kRBje5579GNtWZC1WVQaBpdC46P44MNObrx3tCfDmlzOxC94dF14IQBryL4Z88uBMPBVbSePhkG&#10;+GTrTRRr31sVAEEGtI81eTrWhO89orBZlWV5WWNE4ago84s61iwj7eHyaJ3/wI1CYdFhCeQjoRiB&#10;7O6dj3Vhc3KE/Sgw6pWEMu+IRHUOv7kNTnzKlz51TIy0MyIQOASOkhgp2EpIGQ27Wd9KiwC+w6vV&#10;IQBccaduUqOpw01d1pHqs7PY//wIQijl2hfRT24VyJjAm8A+kYdt6PS0fZDoiAIleRFcCQ9zJ4Xq&#10;8CIQnFFCFd9rFqfCEyHTGi5LHTLjcaJmSc0WIB4HNiEmgvLleYABA8arrhIossZ/F36InRxq+0qf&#10;RR7+qVhyHEjK4LxqmmZW3CU5Yw7HmNE6oRNbLnRZ6ta1YU/QcRA9thU8ULAYjP2N0QTD3mH3a0ss&#10;x0h+1NC1TVFV4XWIRlVflmDY05P16QnRFKA6TL3FKBm3Pr0p29GKzQCxUq20uYFe74U/DEXiNU8I&#10;jHRMY35+wptxakevv4/k8g8AAAD//wMAUEsDBBQABgAIAAAAIQADwQkB4QAAAAsBAAAPAAAAZHJz&#10;L2Rvd25yZXYueG1sTI9NS8NAEIbvgv9hGcGb3U2JTRqzKSoIgniwlmJv22RMgtnZkN18+O8dT3qc&#10;mYd3njffLbYTEw6+daQhWikQSKWrWqo1HN6fblIQPhiqTOcINXyjh11xeZGbrHIzveG0D7XgEPKZ&#10;0dCE0GdS+rJBa/zK9Uh8+3SDNYHHoZbVYGYOt51cK7WR1rTEHxrT42OD5dd+tBpexhAlx+MpfXht&#10;oinG+eNA4Vnr66vl/g5EwCX8wfCrz+pQsNPZjVR50WlII7VmVEMcKy7FRJpsEhBn3txuFcgil/87&#10;FD8AAAD//wMAUEsBAi0AFAAGAAgAAAAhALaDOJL+AAAA4QEAABMAAAAAAAAAAAAAAAAAAAAAAFtD&#10;b250ZW50X1R5cGVzXS54bWxQSwECLQAUAAYACAAAACEAOP0h/9YAAACUAQAACwAAAAAAAAAAAAAA&#10;AAAvAQAAX3JlbHMvLnJlbHNQSwECLQAUAAYACAAAACEA38oyoaQCAABsBQAADgAAAAAAAAAAAAAA&#10;AAAuAgAAZHJzL2Uyb0RvYy54bWxQSwECLQAUAAYACAAAACEAA8EJAeEAAAALAQAADwAAAAAAAAAA&#10;AAAAAAD+BAAAZHJzL2Rvd25yZXYueG1sUEsFBgAAAAAEAAQA8wAAAAwGAAAAAA==&#10;" adj="3086" fillcolor="red" strokecolor="#4579b8 [3044]">
                 <v:shadow on="t" opacity="22936f" origin=",.5" offset="0,.63889mm"/>
@@ -10328,7 +10349,7 @@
               </wp:anchor>
             </w:drawing>
           </mc:Choice>
-          <mc:Fallback xmlns:mo="http://schemas.microsoft.com/office/mac/office/2008/main" xmlns:mv="urn:schemas-microsoft-com:mac:vml">
+          <mc:Fallback xmlns:mv="urn:schemas-microsoft-com:mac:vml" xmlns:mo="http://schemas.microsoft.com/office/mac/office/2008/main">
             <w:pict>
               <v:oval id="Oval 41" o:spid="_x0000_s1026" style="position:absolute;margin-left:92.7pt;margin-top:41.35pt;width:73.45pt;height:16.95pt;z-index:251658240;visibility:visible;mso-wrap-style:square;mso-width-percent:0;mso-height-percent:0;mso-wrap-distance-left:9pt;mso-wrap-distance-top:0;mso-wrap-distance-right:9pt;mso-wrap-distance-bottom:0;mso-position-horizontal:absolute;mso-position-horizontal-relative:text;mso-position-vertical:absolute;mso-position-vertical-relative:text;mso-width-percent:0;mso-height-percent:0;mso-width-relative:margin;mso-height-relative:margin;v-text-anchor:middle" o:gfxdata="UEsDBBQABgAIAAAAIQC2gziS/gAAAOEBAAATAAAAW0NvbnRlbnRfVHlwZXNdLnhtbJSRQU7DMBBF&#10;90jcwfIWJU67QAgl6YK0S0CoHGBkTxKLZGx5TGhvj5O2G0SRWNoz/78nu9wcxkFMGNg6quQqL6RA&#10;0s5Y6ir5vt9lD1JwBDIwOMJKHpHlpr69KfdHjyxSmriSfYz+USnWPY7AufNIadK6MEJMx9ApD/oD&#10;OlTrorhX2lFEilmcO2RdNtjC5xDF9pCuTyYBB5bi6bQ4syoJ3g9WQ0ymaiLzg5KdCXlKLjvcW893&#10;SUOqXwnz5DrgnHtJTxOsQfEKIT7DmDSUCaxw7Rqn8787ZsmRM9e2VmPeBN4uqYvTtW7jvijg9N/y&#10;JsXecLq0q+WD6m8AAAD//wMAUEsDBBQABgAIAAAAIQA4/SH/1gAAAJQBAAALAAAAX3JlbHMvLnJl&#10;bHOkkMFqwzAMhu+DvYPRfXGawxijTi+j0GvpHsDYimMaW0Yy2fr2M4PBMnrbUb/Q94l/f/hMi1qR&#10;JVI2sOt6UJgd+ZiDgffL8ekFlFSbvV0oo4EbChzGx4f9GRdb25HMsYhqlCwG5lrLq9biZkxWOiqY&#10;22YiTra2kYMu1l1tQD30/bPm3wwYN0x18gb45AdQl1tp5j/sFB2T0FQ7R0nTNEV3j6o9feQzro1i&#10;OWA14Fm+Q8a1a8+Bvu/d/dMb2JY5uiPbhG/ktn4cqGU/er3pcvwCAAD//wMAUEsDBBQABgAIAAAA&#10;IQD87wSCugIAAIwFAAAOAAAAZHJzL2Uyb0RvYy54bWysVN9v2yAQfp+0/wHxnvpHnCy26lRVHE+T&#10;urVSN+2ZGByjYWBA4nTT/vcdOEmb9WWaZkuIg+P47ruPu7459ALtmbFcyRInVzFGTDaKcrkt8ZfP&#10;9WSBkXVEUiKUZCV+YhbfLN++uR50wVLVKUGZQRBE2mLQJe6c00UU2aZjPbFXSjMJm60yPXFgmm1E&#10;DRkgei+iNI7n0aAM1UY1zFpYrcZNvAzx25Y17r5tLXNIlBiwuTCaMG78GC2vSbE1RHe8OcIg/4Ci&#10;J1zCpedQFXEE7Qx/FarnjVFWte6qUX2k2pY3LOQA2STxH9k8dkSzkAuQY/WZJvv/wjaf9g8GcVri&#10;FColSQ81ut8TgbLEczNoW4DLo34wPjur71TzzSKpVh2RW3ZrjBo6RiggCv7RxQFvWDiKNsNHRSEy&#10;2TkVaDq0pvcBgQB0CNV4OleDHRxqYDGfpotkhlEDW2kyS+czjygixemwNta9Z6pHflJiJgTX1vNF&#10;CrK/s270Pnn5ZalqLkSouZBoKPF0kcRxOGGV4NTvhjzNdrMSBgERJa7rGL7j3RduRu0kDdE8B+vj&#10;3BEuxjlgFdLHY0GJAMkbaueYeezogCj3uNOpDw8GyHKW+bvAMsp95a4LCvDMvEK1iP0/Jit0R0as&#10;0yzP8xPUMYlA2fnOYF3AAbqPwDzxQbM/8zhfL9aLbJKl8/Uki6tqcluvssm8Tt7Nqmm1WlXJL393&#10;khUdp5RJz9zp/STZ3+nz+JJH5Z9f0AXD9rIQNXyn7J7rFV3CGFM8ANfA/ym7IEyvxVHTG0WfQJfA&#10;chAfNDCYdMr8wGiAZlBi+31HDMNIfJCg7TzJMt89gpHN3qW+Qi93Ni93iGwgVIkbZzAajZUbe85O&#10;G77t4K4kVE6qW3gRLQ9S9a9lxAXIvQFPPuRwbE++p7y0g9dzE13+BgAA//8DAFBLAwQUAAYACAAA&#10;ACEAy/u6ZeAAAAAKAQAADwAAAGRycy9kb3ducmV2LnhtbEyPQUvDQBSE74L/YXmCF2k3TWoMMZtS&#10;hOJJoVUovW2yzyQ0+zZkt2301/s81eMww8w3xWqyvTjj6DtHChbzCARS7UxHjYLPj80sA+GDJqN7&#10;R6jgGz2sytubQufGXWiL511oBJeQz7WCNoQhl9LXLVrt525AYu/LjVYHlmMjzagvXG57GUdRKq3u&#10;iBdaPeBLi/Vxd7K8O23S1+XPw/rNbLP3w3Ef6+pglbq/m9bPIAJO4RqGP3xGh5KZKnci40XPOntc&#10;clRBFj+B4ECSxAmIip1FmoIsC/n/QvkLAAD//wMAUEsBAi0AFAAGAAgAAAAhALaDOJL+AAAA4QEA&#10;ABMAAAAAAAAAAAAAAAAAAAAAAFtDb250ZW50X1R5cGVzXS54bWxQSwECLQAUAAYACAAAACEAOP0h&#10;/9YAAACUAQAACwAAAAAAAAAAAAAAAAAvAQAAX3JlbHMvLnJlbHNQSwECLQAUAAYACAAAACEA/O8E&#10;groCAACMBQAADgAAAAAAAAAAAAAAAAAuAgAAZHJzL2Uyb0RvYy54bWxQSwECLQAUAAYACAAAACEA&#10;y/u6ZeAAAAAKAQAADwAAAAAAAAAAAAAAAAAUBQAAZHJzL2Rvd25yZXYueG1sUEsFBgAAAAAEAAQA&#10;8wAAACEGAAAAAA==&#10;" filled="f" strokecolor="red" strokeweight="3pt">
                 <v:shadow on="t" opacity="22936f" origin=",.5" offset="0,.63889mm"/>
@@ -10396,7 +10417,7 @@
           <w:lang w:val="es-ES_tradnl"/>
         </w:rPr>
       </w:pPr>
-      <w:bookmarkStart w:id="13" w:name="_Ref338162498"/>
+      <w:bookmarkStart w:id="14" w:name="_Ref338162498"/>
       <w:r>
         <w:t xml:space="preserve">Figura </w:t>
       </w:r>
@@ -10418,7 +10439,7 @@
       <w:r>
         <w:fldChar w:fldCharType="end"/>
       </w:r>
-      <w:bookmarkEnd w:id="13"/>
+      <w:bookmarkEnd w:id="14"/>
       <w:r>
         <w:t xml:space="preserve"> - Búsqueda de Información</w:t>
       </w:r>
@@ -10678,7 +10699,7 @@
               </wp:anchor>
             </w:drawing>
           </mc:Choice>
-          <mc:Fallback xmlns:mo="http://schemas.microsoft.com/office/mac/office/2008/main" xmlns:mv="urn:schemas-microsoft-com:mac:vml">
+          <mc:Fallback xmlns:mv="urn:schemas-microsoft-com:mac:vml" xmlns:mo="http://schemas.microsoft.com/office/mac/office/2008/main">
             <w:pict>
               <v:oval id="Oval 52" o:spid="_x0000_s1026" style="position:absolute;margin-left:147.4pt;margin-top:80.5pt;width:84.2pt;height:21pt;z-index:251669504;visibility:visible;mso-wrap-style:square;mso-width-percent:0;mso-height-percent:0;mso-wrap-distance-left:9pt;mso-wrap-distance-top:0;mso-wrap-distance-right:9pt;mso-wrap-distance-bottom:0;mso-position-horizontal:absolute;mso-position-horizontal-relative:text;mso-position-vertical:absolute;mso-position-vertical-relative:text;mso-width-percent:0;mso-height-percent:0;mso-width-relative:margin;mso-height-relative:margin;v-text-anchor:middle" o:gfxdata="UEsDBBQABgAIAAAAIQC2gziS/gAAAOEBAAATAAAAW0NvbnRlbnRfVHlwZXNdLnhtbJSRQU7DMBBF&#10;90jcwfIWJU67QAgl6YK0S0CoHGBkTxKLZGx5TGhvj5O2G0SRWNoz/78nu9wcxkFMGNg6quQqL6RA&#10;0s5Y6ir5vt9lD1JwBDIwOMJKHpHlpr69KfdHjyxSmriSfYz+USnWPY7AufNIadK6MEJMx9ApD/oD&#10;OlTrorhX2lFEilmcO2RdNtjC5xDF9pCuTyYBB5bi6bQ4syoJ3g9WQ0ymaiLzg5KdCXlKLjvcW893&#10;SUOqXwnz5DrgnHtJTxOsQfEKIT7DmDSUCaxw7Rqn8787ZsmRM9e2VmPeBN4uqYvTtW7jvijg9N/y&#10;JsXecLq0q+WD6m8AAAD//wMAUEsDBBQABgAIAAAAIQA4/SH/1gAAAJQBAAALAAAAX3JlbHMvLnJl&#10;bHOkkMFqwzAMhu+DvYPRfXGawxijTi+j0GvpHsDYimMaW0Yy2fr2M4PBMnrbUb/Q94l/f/hMi1qR&#10;JVI2sOt6UJgd+ZiDgffL8ekFlFSbvV0oo4EbChzGx4f9GRdb25HMsYhqlCwG5lrLq9biZkxWOiqY&#10;22YiTra2kYMu1l1tQD30/bPm3wwYN0x18gb45AdQl1tp5j/sFB2T0FQ7R0nTNEV3j6o9feQzro1i&#10;OWA14Fm+Q8a1a8+Bvu/d/dMb2JY5uiPbhG/ktn4cqGU/er3pcvwCAAD//wMAUEsDBBQABgAIAAAA&#10;IQAnXkhZvQIAAI0FAAAOAAAAZHJzL2Uyb0RvYy54bWysVF1v2yAUfZ+0/4B4T/0R58NWnaqKk2nS&#10;tlbqpj0Tg2M0DAxInG7af98FJ2myvkzTEsniGnw459wDt3eHTqA9M5YrWeLkJsaIyVpRLrcl/vJ5&#10;PZpjZB2RlAglWYmfmcV3i7dvbntdsFS1SlBmEIBIW/S6xK1zuogiW7esI/ZGaSZhslGmIw5Ks42o&#10;IT2gdyJK43ga9cpQbVTNrIW31TCJFwG/aVjtHprGModEiYGbC08Tnhv/jBa3pNgaolteH2mQf2DR&#10;ES5h0zNURRxBO8NfQXW8Nsqqxt3UqotU0/CaBQ2gJon/UPPUEs2CFjDH6rNN9v/B1p/2jwZxWuJ0&#10;hpEkHfToYU8EmqTem17bApY86Ufj1Vn9QdXfLJJq2RK5ZffGqL5lhAKjxK+Prj7whYVP0ab/qCgg&#10;k51TwaZDYzoPCAagQ+jG87kb7OBQDS+TeJqPM2haDXPpdDqLQ7siUpy+1sa6d0x1yA9KzITg2nrD&#10;SEH2H6zzhEhxWuVfS7XmQoSmC4n6Eo/nCcAGbUpw6mdDYbabpTAInCjxeh3DL8gDCy6XGbWTNKB5&#10;E1bHsSNcDGPYXUiPx0IUgZIv1M4x89TSHlHueadjDw8F5HKS+b2gMsp95a4NEfDWvGI1j/1/ECt0&#10;Swau4yzP8xPVQUQw4bxnqK7ogN9HYt75ENqfeZyv5qt5NsrS6WqUxVU1ul8vs9F0ncwm1bhaLqvk&#10;l987yYqWU8qkd+50gJLs7wJ6PMpD9M9H6Mphe92INfxO6l4aEV3TGCQewGvw/6QuJNOHcQj1RtFn&#10;CCa4HNIHNxgMWmV+YNTDbVBi+31HDMNIvJcQ7jzJfBJdKLLJLPUdupzZXM4QWQNUiWtnMBqKpRsu&#10;nZ02fNvCXknonFT3cCQaHqLqj8vAC5j7As580HC8n/ylclmHVS+36OI3AAAA//8DAFBLAwQUAAYA&#10;CAAAACEAxRlk4OAAAAALAQAADwAAAGRycy9kb3ducmV2LnhtbEyPQUvDQBSE74L/YXmCF7G7TUOo&#10;MZtShOLJQqsgvb1k1yQ0+zZkt2301/d50uMww8w3xWpyvTjbMXSeNMxnCoSl2puOGg0f75vHJYgQ&#10;kQz2nqyGbxtgVd7eFJgbf6GdPe9jI7iEQo4a2hiHXMpQt9ZhmPnBEntffnQYWY6NNCNeuNz1MlEq&#10;kw474oUWB/vS2vq4PznenTbZa/rzsH4zu+X2cPxMsDo4re/vpvUziGin+BeGX3xGh5KZKn8iE0Sv&#10;IXlKGT2ykc35FCfSbJGAqNhSCwWyLOT/D+UVAAD//wMAUEsBAi0AFAAGAAgAAAAhALaDOJL+AAAA&#10;4QEAABMAAAAAAAAAAAAAAAAAAAAAAFtDb250ZW50X1R5cGVzXS54bWxQSwECLQAUAAYACAAAACEA&#10;OP0h/9YAAACUAQAACwAAAAAAAAAAAAAAAAAvAQAAX3JlbHMvLnJlbHNQSwECLQAUAAYACAAAACEA&#10;J15IWb0CAACNBQAADgAAAAAAAAAAAAAAAAAuAgAAZHJzL2Uyb0RvYy54bWxQSwECLQAUAAYACAAA&#10;ACEAxRlk4OAAAAALAQAADwAAAAAAAAAAAAAAAAAXBQAAZHJzL2Rvd25yZXYueG1sUEsFBgAAAAAE&#10;AAQA8wAAACQGAAAAAA==&#10;" filled="f" strokecolor="red" strokeweight="3pt">
                 <v:shadow on="t" opacity="22936f" origin=",.5" offset="0,.63889mm"/>
@@ -10746,8 +10767,7 @@
           <w:lang w:val="es-ES_tradnl"/>
         </w:rPr>
       </w:pPr>
-      <w:bookmarkStart w:id="14" w:name="_Ref338162536"/>
-      <w:bookmarkStart w:id="15" w:name="_GoBack"/>
+      <w:bookmarkStart w:id="15" w:name="_Ref338162536"/>
       <w:r>
         <w:t xml:space="preserve">Figura </w:t>
       </w:r>
@@ -10769,12 +10789,11 @@
       <w:r>
         <w:fldChar w:fldCharType="end"/>
       </w:r>
-      <w:bookmarkEnd w:id="14"/>
+      <w:bookmarkEnd w:id="15"/>
       <w:r>
         <w:t xml:space="preserve"> - Decisiones</w:t>
       </w:r>
     </w:p>
-    <w:bookmarkEnd w:id="15"/>
     <w:p>
       <w:pPr>
         <w:jc w:val="left"/>
@@ -10993,6 +11012,15 @@
           <w:szCs w:val="22"/>
           <w:lang w:val="es-ES_tradnl"/>
         </w:rPr>
+        <w:t xml:space="preserve"> </w:t>
+      </w:r>
+      <w:r>
+        <w:rPr>
+          <w:rFonts w:cs="Arial"/>
+          <w:color w:val="3F3F3F"/>
+          <w:szCs w:val="22"/>
+          <w:lang w:val="es-ES_tradnl"/>
+        </w:rPr>
         <w:t xml:space="preserve">la decisión. </w:t>
       </w:r>
       <w:r>
@@ -11175,7 +11203,25 @@
           <w:szCs w:val="22"/>
           <w:lang w:val="es-ES_tradnl"/>
         </w:rPr>
-        <w:t>no contendrá un identificador único y los oficiales de aduanas deberán buscar las decisiones de su país utilizando otros elementos de búsqueda del CIISB. Otras formas de buscar las deciciones de un país incluyen el filtro por nombre común del organismo o el acceso al perfil del país para ver todas las decisiones tomadas por el mismo.</w:t>
+        <w:t xml:space="preserve">no contendrá un identificador único y los oficiales de aduanas deberán buscar las decisiones de su país utilizando otros elementos de búsqueda del CIISB. Otras formas de buscar las </w:t>
+      </w:r>
+      <w:r>
+        <w:rPr>
+          <w:rFonts w:cs="Arial"/>
+          <w:color w:val="3F3F3F"/>
+          <w:szCs w:val="22"/>
+          <w:lang w:val="es-ES_tradnl"/>
+        </w:rPr>
+        <w:t>decisiones</w:t>
+      </w:r>
+      <w:r>
+        <w:rPr>
+          <w:rFonts w:cs="Arial"/>
+          <w:color w:val="3F3F3F"/>
+          <w:szCs w:val="22"/>
+          <w:lang w:val="es-ES_tradnl"/>
+        </w:rPr>
+        <w:t xml:space="preserve"> de un país incluyen el filtro por nombre común del organismo o el acceso al perfil del país para ver todas las decisiones tomadas por el mismo.</w:t>
       </w:r>
     </w:p>
     <w:p>
@@ -11748,7 +11794,6 @@
           <w:t>http://bch.cbd.int/onlineconferences/portal_art18/htpi_customs.shtml</w:t>
         </w:r>
       </w:hyperlink>
-      <w:proofErr w:type="gramStart"/>
       <w:r>
         <w:rPr>
           <w:rFonts w:cs="Arial"/>
@@ -11765,7 +11810,6 @@
         </w:rPr>
         <w:t>.</w:t>
       </w:r>
-      <w:proofErr w:type="gramEnd"/>
     </w:p>
     <w:p>
       <w:pPr>
@@ -12242,7 +12286,6 @@
               </w:rPr>
               <w:t>Búsqueda de información</w:t>
             </w:r>
-            <w:proofErr w:type="gramStart"/>
             <w:r>
               <w:rPr>
                 <w:rFonts w:cs="Arial"/>
@@ -12259,17 +12302,7 @@
                 <w:szCs w:val="20"/>
                 <w:lang w:val="es-ES_tradnl"/>
               </w:rPr>
-              <w:t>.</w:t>
-            </w:r>
-            <w:proofErr w:type="gramEnd"/>
-            <w:r>
-              <w:rPr>
-                <w:rFonts w:cs="Arial"/>
-                <w:sz w:val="20"/>
-                <w:szCs w:val="20"/>
-                <w:lang w:val="es-ES_tradnl"/>
-              </w:rPr>
-              <w:t xml:space="preserve"> </w:t>
+              <w:t xml:space="preserve">. </w:t>
             </w:r>
           </w:p>
           <w:p>
@@ -12842,26 +12875,16 @@
     <w:p>
       <w:pPr>
         <w:pStyle w:val="Heading2"/>
-        <w:numPr>
-          <w:ilvl w:val="0"/>
-          <w:numId w:val="0"/>
-        </w:numPr>
-        <w:ind w:left="720"/>
       </w:pPr>
       <w:bookmarkStart w:id="21" w:name="_Toc333839774"/>
       <w:bookmarkStart w:id="22" w:name="_Toc333839775"/>
       <w:bookmarkStart w:id="23" w:name="_Toc333839777"/>
       <w:bookmarkStart w:id="24" w:name="_Toc333839778"/>
+      <w:bookmarkStart w:id="25" w:name="_Toc338165095"/>
       <w:bookmarkEnd w:id="21"/>
       <w:bookmarkEnd w:id="22"/>
       <w:bookmarkEnd w:id="23"/>
       <w:bookmarkEnd w:id="24"/>
-    </w:p>
-    <w:p>
-      <w:pPr>
-        <w:pStyle w:val="Heading2"/>
-      </w:pPr>
-      <w:bookmarkStart w:id="25" w:name="_Toc338165095"/>
       <w:r>
         <w:t>Enlaces rápidos de OVMs</w:t>
       </w:r>
@@ -14201,7 +14224,7 @@
         <w:sz w:val="18"/>
         <w:szCs w:val="18"/>
       </w:rPr>
-      <w:t>12</w:t>
+      <w:t>8</w:t>
     </w:r>
     <w:r>
       <w:rPr>
@@ -18504,7 +18527,7 @@
 </file>
 
 <file path=customXml/itemProps1.xml><?xml version="1.0" encoding="utf-8"?>
-<ds:datastoreItem xmlns:ds="http://schemas.openxmlformats.org/officeDocument/2006/customXml" ds:itemID="{20D0E7BA-460F-4B27-AFF7-B18E1DD2EF55}">
+<ds:datastoreItem xmlns:ds="http://schemas.openxmlformats.org/officeDocument/2006/customXml" ds:itemID="{E2032350-A1AF-4C90-8635-382781F7A7FF}">
   <ds:schemaRefs>
     <ds:schemaRef ds:uri="http://schemas.openxmlformats.org/officeDocument/2006/bibliography"/>
   </ds:schemaRefs>

</xml_diff>